<commit_message>
Proyecto java para jdbc
</commit_message>
<xml_diff>
--- a/Proyecto/ComisionDeCazadores.docx
+++ b/Proyecto/ComisionDeCazadores.docx
@@ -1442,28 +1442,26 @@
     </w:p>
     <w:p>
       <w:pPr>
-        <w:rPr>
-          <w:lang w:val="en-US"/>
-        </w:rPr>
-      </w:pPr>
-    </w:p>
-    <w:p>
-      <w:pPr>
         <w:pStyle w:val="Heading1"/>
       </w:pPr>
       <w:bookmarkStart w:id="0" w:name="_Toc535953465"/>
       <w:r>
+        <w:lastRenderedPageBreak/>
         <w:t>Descripción</w:t>
       </w:r>
       <w:bookmarkEnd w:id="0"/>
     </w:p>
-    <w:p/>
-    <w:p>
-      <w:r>
-        <w:t>Basado en Monster Hunter: World (Videojuego)</w:t>
-      </w:r>
-    </w:p>
-    <w:p/>
+    <w:p>
+      <w:r>
+        <w:t>B</w:t>
+      </w:r>
+      <w:r>
+        <w:t>asado en Mons</w:t>
+      </w:r>
+      <w:r>
+        <w:t>ter Hunter: World (Videojuego)</w:t>
+      </w:r>
+    </w:p>
     <w:p>
       <w:pPr>
         <w:pStyle w:val="Heading2"/>
@@ -1478,13 +1476,17 @@
       </w:r>
       <w:bookmarkEnd w:id="1"/>
     </w:p>
-    <w:p/>
-    <w:p>
-      <w:r>
-        <w:t>La hermandad de cazadores ha formado una comisión de investigación para investigar el recién descubierto “Nuevo mundo” y la extraña migración de los dragones ancianos. La base de operaciones de la comisión se encuentra en Astera y necesitan un sistema de información para operar.</w:t>
-      </w:r>
-    </w:p>
-    <w:p/>
+    <w:p>
+      <w:r>
+        <w:t>La hermandad de cazadores ha formado una comisión de investigación para investiga</w:t>
+      </w:r>
+      <w:r>
+        <w:t>r el recién descubierto “Nuevo M</w:t>
+      </w:r>
+      <w:r>
+        <w:t>undo” y la extraña migración de los dragones ancianos. La base de operaciones de la comisión se encuentra en Astera y necesitan un sistema de información para operar.</w:t>
+      </w:r>
+    </w:p>
     <w:p>
       <w:pPr>
         <w:pStyle w:val="Heading2"/>
@@ -1499,15 +1501,28 @@
       </w:r>
       <w:bookmarkEnd w:id="2"/>
     </w:p>
-    <w:p/>
-    <w:p>
-      <w:r>
-        <w:t>La documentación de la fauna local</w:t>
-      </w:r>
-    </w:p>
-    <w:p>
-      <w:r>
-        <w:t>El seguimiento de cazadores</w:t>
+    <w:p>
+      <w:r>
+        <w:t>La</w:t>
+      </w:r>
+      <w:r>
+        <w:t xml:space="preserve"> documentación de la fauna del Nuevo Mundo</w:t>
+      </w:r>
+    </w:p>
+    <w:p>
+      <w:r>
+        <w:t>La docume</w:t>
+      </w:r>
+      <w:r>
+        <w:t>ntación de las zonas del Nuevo M</w:t>
+      </w:r>
+      <w:r>
+        <w:t>undo</w:t>
+      </w:r>
+    </w:p>
+    <w:p>
+      <w:r>
+        <w:t>La documentación de los materiales del Nuevo Mundo</w:t>
       </w:r>
     </w:p>
     <w:p>
@@ -1515,7 +1530,11 @@
         <w:t>El seguimiento y cumplimiento de misiones</w:t>
       </w:r>
     </w:p>
-    <w:p/>
+    <w:p>
+      <w:r>
+        <w:t>El seguimiento de los cazadores de la Comisión de Investigación</w:t>
+      </w:r>
+    </w:p>
     <w:p>
       <w:pPr>
         <w:pStyle w:val="Heading1"/>
@@ -1532,7 +1551,6 @@
       </w:r>
       <w:bookmarkEnd w:id="3"/>
     </w:p>
-    <w:p/>
     <w:p>
       <w:r>
         <w:t>Cazador</w:t>
@@ -1555,7 +1573,10 @@
         <w:t>Bestia del nu</w:t>
       </w:r>
       <w:r>
-        <w:t>evo mundo, son objetivo de la comisión, vienen de todas las formas y colores imaginables.</w:t>
+        <w:t>evo mundo, son objetivo d</w:t>
+      </w:r>
+      <w:r>
+        <w:t>e la comisión.</w:t>
       </w:r>
     </w:p>
     <w:p>
@@ -1574,7 +1595,13 @@
         <w:t xml:space="preserve">: </w:t>
       </w:r>
       <w:r>
-        <w:t>Son ofrecidas por la comisión a los cazadores.</w:t>
+        <w:t>Son ofrecidas por la comisión a los cazadores</w:t>
+      </w:r>
+      <w:r>
+        <w:t>, tienen un objetivo y toman lugar en una zona</w:t>
+      </w:r>
+      <w:r>
+        <w:t>.</w:t>
       </w:r>
     </w:p>
     <w:p>
@@ -1587,279 +1614,452 @@
       <w:r>
         <w:t xml:space="preserve">Las misiones, la caza y el estudio de monstruos </w:t>
       </w:r>
-      <w:proofErr w:type="gramStart"/>
-      <w:r>
-        <w:t>ofrece</w:t>
-      </w:r>
-      <w:proofErr w:type="gramEnd"/>
+      <w:r>
+        <w:t>ofrecen</w:t>
+      </w:r>
       <w:r>
         <w:t xml:space="preserve"> a los cazadores materiales para mejorar su armamento.</w:t>
+      </w:r>
+    </w:p>
+    <w:p>
+      <w:r>
+        <w:t>Zona: Un tipo de ecosistema del Nuevo Mundo, en cada zona podremos encontrar varied</w:t>
+      </w:r>
+      <w:r>
+        <w:t>a</w:t>
+      </w:r>
+      <w:r>
+        <w:t>d</w:t>
+      </w:r>
+      <w:r>
+        <w:t xml:space="preserve"> de monstruos y materiales.</w:t>
       </w:r>
     </w:p>
     <w:p/>
     <w:p/>
     <w:p/>
     <w:p/>
-    <w:p>
-      <w:bookmarkStart w:id="4" w:name="_GoBack"/>
+    <w:p/>
+    <w:p/>
+    <w:p>
+      <w:pPr>
+        <w:pStyle w:val="Heading1"/>
+      </w:pPr>
+      <w:bookmarkStart w:id="4" w:name="_Toc535953469"/>
+      <w:r>
+        <w:lastRenderedPageBreak/>
+        <w:t>Modelo de negocio</w:t>
+      </w:r>
       <w:bookmarkEnd w:id="4"/>
     </w:p>
     <w:p>
+      <w:r>
+        <w:t>La Comisión de Investigación a través de una consola, tendrá a su disposición los siguientes servicios:</w:t>
+      </w:r>
+    </w:p>
+    <w:p>
+      <w:pPr>
+        <w:pStyle w:val="Heading2"/>
+      </w:pPr>
+      <w:r>
+        <w:t>Servicios sobre monstruos</w:t>
+      </w:r>
+    </w:p>
+    <w:p>
+      <w:pPr>
+        <w:pStyle w:val="Heading3"/>
+        <w:numPr>
+          <w:ilvl w:val="0"/>
+          <w:numId w:val="4"/>
+        </w:numPr>
+      </w:pPr>
+      <w:bookmarkStart w:id="5" w:name="_Toc535953470"/>
+      <w:r>
+        <w:t>Servicio d</w:t>
+      </w:r>
+      <w:bookmarkEnd w:id="5"/>
+      <w:r>
+        <w:t>e registro de monstruos</w:t>
+      </w:r>
+    </w:p>
+    <w:p>
+      <w:r>
+        <w:t>La Comisión  p</w:t>
+      </w:r>
+      <w:r>
+        <w:t xml:space="preserve">odrá </w:t>
+      </w:r>
+      <w:r>
+        <w:t>registrar a los monstruos con los que se encuentre</w:t>
+      </w:r>
+      <w:r>
+        <w:t>.</w:t>
+      </w:r>
+    </w:p>
+    <w:p>
+      <w:r>
+        <w:t>Para registrar un monstruo, necesitara como mínimo</w:t>
+      </w:r>
+      <w:r>
+        <w:t xml:space="preserve"> asignarle </w:t>
+      </w:r>
+      <w:r>
+        <w:t>una especie.</w:t>
+      </w:r>
+      <w:bookmarkStart w:id="6" w:name="_GoBack"/>
+      <w:bookmarkEnd w:id="6"/>
+    </w:p>
+    <w:p>
+      <w:pPr>
+        <w:pStyle w:val="Heading3"/>
+        <w:numPr>
+          <w:ilvl w:val="0"/>
+          <w:numId w:val="4"/>
+        </w:numPr>
+      </w:pPr>
+      <w:r>
+        <w:t>Servicio de edición de monstruos</w:t>
+      </w:r>
+    </w:p>
+    <w:p>
+      <w:r>
+        <w:t>La Comisión podrá edit</w:t>
+      </w:r>
+      <w:r>
+        <w:t>ar a los monstruos registrados.</w:t>
+      </w:r>
+    </w:p>
+    <w:p>
+      <w:pPr>
+        <w:pStyle w:val="Heading3"/>
+        <w:numPr>
+          <w:ilvl w:val="0"/>
+          <w:numId w:val="4"/>
+        </w:numPr>
+      </w:pPr>
+      <w:bookmarkStart w:id="7" w:name="_Toc535953471"/>
+      <w:r>
+        <w:t xml:space="preserve">Servicio de </w:t>
+      </w:r>
+      <w:bookmarkEnd w:id="7"/>
+      <w:r>
+        <w:t>consulta de monstruos</w:t>
+      </w:r>
+      <w:bookmarkStart w:id="8" w:name="_Toc535953472"/>
+    </w:p>
+    <w:p>
+      <w:r>
+        <w:t>La Comisión podrá ver información sobre los monstruos que ha registrado</w:t>
+      </w:r>
+    </w:p>
+    <w:p/>
+    <w:p>
+      <w:pPr>
+        <w:pStyle w:val="Heading2"/>
+      </w:pPr>
+      <w:r>
+        <w:t>Servicios sobre cazadores</w:t>
+      </w:r>
+    </w:p>
+    <w:p>
+      <w:pPr>
+        <w:pStyle w:val="Heading3"/>
+        <w:numPr>
+          <w:ilvl w:val="0"/>
+          <w:numId w:val="4"/>
+        </w:numPr>
+      </w:pPr>
+      <w:r>
+        <w:t xml:space="preserve">Servicio </w:t>
+      </w:r>
+      <w:bookmarkEnd w:id="8"/>
+      <w:r>
+        <w:t>de registro de cazadores</w:t>
+      </w:r>
+    </w:p>
+    <w:p>
+      <w:r>
+        <w:t>La Comisión podrá registrar nuevos cazadores</w:t>
+      </w:r>
+      <w:r>
+        <w:t>.</w:t>
+      </w:r>
+    </w:p>
+    <w:p>
+      <w:r>
+        <w:t>Para registrar un cazador, necesitara como mínimo darle un nombre.</w:t>
+      </w:r>
+    </w:p>
+    <w:p>
+      <w:pPr>
+        <w:pStyle w:val="Heading3"/>
+        <w:numPr>
+          <w:ilvl w:val="0"/>
+          <w:numId w:val="4"/>
+        </w:numPr>
+      </w:pPr>
+      <w:r>
+        <w:t>Servicio de edición de cazadores</w:t>
+      </w:r>
+    </w:p>
+    <w:p>
+      <w:r>
+        <w:t>La Comisión solo podrá editar el rango de los cazadores</w:t>
+      </w:r>
+    </w:p>
+    <w:p>
+      <w:pPr>
+        <w:pStyle w:val="Heading3"/>
+        <w:numPr>
+          <w:ilvl w:val="0"/>
+          <w:numId w:val="4"/>
+        </w:numPr>
+      </w:pPr>
+      <w:r>
+        <w:t>Servicio de consulta de cazadores</w:t>
+      </w:r>
+    </w:p>
+    <w:p>
+      <w:r>
+        <w:t>La Comisión podrá ver información sobre los cazadores que ha registrado</w:t>
+      </w:r>
+    </w:p>
+    <w:p>
+      <w:pPr>
+        <w:pStyle w:val="Heading3"/>
+        <w:numPr>
+          <w:ilvl w:val="0"/>
+          <w:numId w:val="4"/>
+        </w:numPr>
+      </w:pPr>
+      <w:r>
+        <w:t>Servicio de eliminación de cazadores</w:t>
+      </w:r>
+    </w:p>
+    <w:p>
+      <w:r>
+        <w:t>La Comisión podrá eliminar cazadores registrados.</w:t>
+      </w:r>
+    </w:p>
+    <w:p/>
+    <w:p>
+      <w:pPr>
+        <w:pStyle w:val="Heading2"/>
+      </w:pPr>
+      <w:r>
+        <w:t>Servicios sobre materiales</w:t>
+      </w:r>
+    </w:p>
+    <w:p>
+      <w:pPr>
+        <w:pStyle w:val="Heading3"/>
+        <w:numPr>
+          <w:ilvl w:val="0"/>
+          <w:numId w:val="4"/>
+        </w:numPr>
+      </w:pPr>
+      <w:r>
+        <w:t xml:space="preserve">Servicio de registro de </w:t>
+      </w:r>
+      <w:r>
+        <w:t>materiales</w:t>
+      </w:r>
+    </w:p>
+    <w:p>
+      <w:r>
+        <w:t>La Comisión podrá registrar nuevos materiales</w:t>
+      </w:r>
+    </w:p>
+    <w:p>
+      <w:r>
+        <w:t>Para registrar un material, necesitara como mínimo su nombre, su tipo, su rareza y valor.</w:t>
+      </w:r>
+    </w:p>
+    <w:p>
+      <w:pPr>
+        <w:pStyle w:val="Heading3"/>
+        <w:numPr>
+          <w:ilvl w:val="0"/>
+          <w:numId w:val="4"/>
+        </w:numPr>
+      </w:pPr>
+      <w:r>
+        <w:t>Servicio de edición de materiales</w:t>
+      </w:r>
+    </w:p>
+    <w:p>
+      <w:r>
+        <w:t>La comisión podrá editar el material, de qué zona proviene y de que monstruo proviene.</w:t>
+      </w:r>
+    </w:p>
+    <w:p>
+      <w:pPr>
+        <w:pStyle w:val="Heading3"/>
+        <w:numPr>
+          <w:ilvl w:val="0"/>
+          <w:numId w:val="4"/>
+        </w:numPr>
+      </w:pPr>
+      <w:r>
+        <w:t xml:space="preserve">Servicio de </w:t>
+      </w:r>
+      <w:r>
+        <w:t>consulta de materiales</w:t>
+      </w:r>
+    </w:p>
+    <w:p>
+      <w:r>
+        <w:t>La Comisión podrá ver información sobre los cazadores que ha registrado</w:t>
+      </w:r>
+    </w:p>
+    <w:p>
+      <w:pPr>
+        <w:pStyle w:val="Heading2"/>
+      </w:pPr>
+      <w:r>
+        <w:t>Servicios sobre zonas</w:t>
+      </w:r>
+    </w:p>
+    <w:p>
+      <w:pPr>
+        <w:pStyle w:val="Heading3"/>
+        <w:numPr>
+          <w:ilvl w:val="0"/>
+          <w:numId w:val="4"/>
+        </w:numPr>
+      </w:pPr>
+      <w:r>
+        <w:t>Servicio de consulta de zonas</w:t>
+      </w:r>
+    </w:p>
+    <w:p>
+      <w:r>
+        <w:t xml:space="preserve">La Comisión podrá ver información </w:t>
+      </w:r>
+      <w:r>
+        <w:t>sobre las zonas que existen en e</w:t>
+      </w:r>
+      <w:r>
+        <w:t>l</w:t>
+      </w:r>
+      <w:r>
+        <w:t xml:space="preserve"> Nuevo</w:t>
+      </w:r>
+    </w:p>
+    <w:p/>
+    <w:p>
+      <w:pPr>
+        <w:pStyle w:val="Heading2"/>
+      </w:pPr>
+      <w:r>
+        <w:t>Servicios sobre misiones</w:t>
+      </w:r>
+    </w:p>
+    <w:p>
+      <w:pPr>
+        <w:pStyle w:val="Heading3"/>
+        <w:numPr>
+          <w:ilvl w:val="0"/>
+          <w:numId w:val="4"/>
+        </w:numPr>
+      </w:pPr>
+      <w:r>
+        <w:t>Servicio de registro de misiones</w:t>
+      </w:r>
+    </w:p>
+    <w:p>
+      <w:r>
+        <w:t>La Comisión podrá registrar nuevas misiones</w:t>
+      </w:r>
+    </w:p>
+    <w:p>
+      <w:pPr>
+        <w:pStyle w:val="Heading3"/>
+        <w:numPr>
+          <w:ilvl w:val="0"/>
+          <w:numId w:val="4"/>
+        </w:numPr>
+      </w:pPr>
+      <w:r>
+        <w:t>Servicio de edición de misiones</w:t>
+      </w:r>
+    </w:p>
+    <w:p>
+      <w:r>
+        <w:t>La Comisión podrá editar misiones publicadas</w:t>
+      </w:r>
+    </w:p>
+    <w:p>
+      <w:pPr>
+        <w:pStyle w:val="Heading3"/>
+        <w:numPr>
+          <w:ilvl w:val="0"/>
+          <w:numId w:val="4"/>
+        </w:numPr>
+      </w:pPr>
+      <w:r>
+        <w:t>Servicio de consulta de misiones</w:t>
+      </w:r>
+    </w:p>
+    <w:p>
+      <w:r>
+        <w:t xml:space="preserve">La Comisión podrá ver información </w:t>
+      </w:r>
+      <w:r>
+        <w:t>sobre las misiones publicadas</w:t>
+      </w:r>
+    </w:p>
+    <w:p/>
+    <w:p/>
+    <w:p/>
+    <w:p/>
+    <w:p>
       <w:pPr>
         <w:pStyle w:val="Heading1"/>
       </w:pPr>
-      <w:bookmarkStart w:id="5" w:name="_Toc535953469"/>
-      <w:r>
-        <w:t>Modelo de negocio</w:t>
-      </w:r>
-      <w:bookmarkEnd w:id="5"/>
-    </w:p>
-    <w:p>
-      <w:r>
-        <w:t>/*</w:t>
-      </w:r>
-    </w:p>
-    <w:p>
-      <w:r>
-        <w:t>¿Qué podemos hacer con Domoticasa?</w:t>
-      </w:r>
-    </w:p>
-    <w:p>
-      <w:r>
-        <w:t>*/</w:t>
+      <w:bookmarkStart w:id="9" w:name="_Toc535953473"/>
+      <w:r>
+        <w:t>Visión general del sistema</w:t>
+      </w:r>
+      <w:bookmarkEnd w:id="9"/>
+    </w:p>
+    <w:p>
+      <w:pPr>
+        <w:pStyle w:val="Heading1"/>
+      </w:pPr>
+      <w:bookmarkStart w:id="10" w:name="_Toc535953474"/>
+      <w:r>
+        <w:t>Requisitos</w:t>
+      </w:r>
+      <w:bookmarkEnd w:id="10"/>
+    </w:p>
+    <w:p>
+      <w:r>
+        <w:t>Los requisitos normalizan el lenguaje natural a uno formal</w:t>
       </w:r>
     </w:p>
     <w:p>
       <w:pPr>
         <w:pStyle w:val="Heading2"/>
       </w:pPr>
-      <w:bookmarkStart w:id="6" w:name="_Toc535953470"/>
-      <w:r>
-        <w:t>Servicio de lectura</w:t>
-      </w:r>
-      <w:bookmarkEnd w:id="6"/>
-    </w:p>
-    <w:p>
-      <w:r>
-        <w:t>/*</w:t>
-      </w:r>
-    </w:p>
-    <w:p>
-      <w:r>
-        <w:t>¿Cuál es el procedimiento(s) que sigue un usuario de Domoticasa para la lectura de información?</w:t>
-      </w:r>
-    </w:p>
-    <w:p>
-      <w:r>
-        <w:t>*/</w:t>
-      </w:r>
-    </w:p>
+      <w:bookmarkStart w:id="11" w:name="_Toc535953475"/>
+      <w:r>
+        <w:t>Requisitos generales</w:t>
+      </w:r>
+      <w:bookmarkEnd w:id="11"/>
+    </w:p>
+    <w:p/>
     <w:p>
       <w:pPr>
         <w:pStyle w:val="Heading2"/>
       </w:pPr>
-      <w:bookmarkStart w:id="7" w:name="_Toc535953471"/>
-      <w:r>
-        <w:t>Servicio de escritura</w:t>
-      </w:r>
-      <w:bookmarkEnd w:id="7"/>
-    </w:p>
-    <w:p>
-      <w:r>
-        <w:t>/*</w:t>
-      </w:r>
-    </w:p>
-    <w:p>
-      <w:r>
-        <w:t>¿Procedimiento(s) para que un usuario actué sobre Domoticasa?</w:t>
-      </w:r>
-    </w:p>
-    <w:p>
-      <w:r>
-        <w:t>*/</w:t>
-      </w:r>
-    </w:p>
-    <w:p>
-      <w:pPr>
-        <w:pStyle w:val="Heading2"/>
-      </w:pPr>
-      <w:bookmarkStart w:id="8" w:name="_Toc535953472"/>
-      <w:r>
-        <w:t>Servicio programático</w:t>
-      </w:r>
-      <w:bookmarkEnd w:id="8"/>
-    </w:p>
-    <w:p>
-      <w:r>
-        <w:t>/*</w:t>
-      </w:r>
-    </w:p>
-    <w:p>
-      <w:r>
-        <w:t>¿Cómo puede el usuario programar el funcionamiento de los dispositivos?</w:t>
-      </w:r>
-    </w:p>
-    <w:p>
-      <w:r>
-        <w:t>*/</w:t>
-      </w:r>
-    </w:p>
-    <w:p>
-      <w:pPr>
-        <w:pStyle w:val="Heading1"/>
-      </w:pPr>
-      <w:bookmarkStart w:id="9" w:name="_Toc535953473"/>
-      <w:r>
-        <w:t>Visión general del sistema</w:t>
-      </w:r>
-      <w:bookmarkEnd w:id="9"/>
-    </w:p>
-    <w:p>
-      <w:r>
-        <w:t>/*</w:t>
-      </w:r>
-    </w:p>
-    <w:p>
-      <w:r>
-        <w:t xml:space="preserve">Aquí se engloba </w:t>
-      </w:r>
-      <w:r>
-        <w:t>todo</w:t>
-      </w:r>
-      <w:r>
-        <w:t xml:space="preserve"> el sistema</w:t>
-      </w:r>
-      <w:r>
-        <w:t xml:space="preserve"> sin entrar en tecnicismos</w:t>
-      </w:r>
-    </w:p>
-    <w:p>
-      <w:r>
-        <w:t>¿Qué puede ver y hacer el usuario?</w:t>
-      </w:r>
-      <w:r>
-        <w:t xml:space="preserve"> ¿Qué puede ver y hacer un administrador? ¿Sobre qué tipo de dispositivos podemos actuar? ¿Cómo funcionan los permisos? ¿De qué formas puede un usuario interactuar con Domoticasa? ¿Cómo funciona un dispositivo bajo una programación?</w:t>
-      </w:r>
-      <w:r>
-        <w:t xml:space="preserve"> ¿Dónde está la base de datos? ¿Cómo actuamos sobre los dispositivos acorde a la base de datos?</w:t>
-      </w:r>
-    </w:p>
-    <w:p>
-      <w:r>
-        <w:t>*/</w:t>
-      </w:r>
-    </w:p>
-    <w:p>
-      <w:pPr>
-        <w:pStyle w:val="Heading1"/>
-      </w:pPr>
-      <w:bookmarkStart w:id="10" w:name="_Toc535953474"/>
-      <w:r>
-        <w:t>Requisitos</w:t>
-      </w:r>
-      <w:bookmarkEnd w:id="10"/>
-    </w:p>
-    <w:p>
-      <w:r>
-        <w:t>/*</w:t>
-      </w:r>
-    </w:p>
-    <w:p>
-      <w:r>
-        <w:t>Los requisitos normalizan el lenguaje natural a uno formal</w:t>
-      </w:r>
-    </w:p>
-    <w:p>
-      <w:r>
-        <w:t>*/</w:t>
-      </w:r>
-    </w:p>
-    <w:p>
-      <w:pPr>
-        <w:pStyle w:val="Heading2"/>
-      </w:pPr>
-      <w:bookmarkStart w:id="11" w:name="_Toc535953475"/>
-      <w:r>
-        <w:lastRenderedPageBreak/>
-        <w:t>Requisitos generales</w:t>
-      </w:r>
-      <w:bookmarkEnd w:id="11"/>
-    </w:p>
-    <w:p>
-      <w:r>
-        <w:t>/*</w:t>
-      </w:r>
-    </w:p>
-    <w:p>
-      <w:r>
-        <w:t>// TODO</w:t>
-      </w:r>
-    </w:p>
-    <w:p>
-      <w:r>
-        <w:t>*/</w:t>
-      </w:r>
-    </w:p>
-    <w:p>
-      <w:pPr>
-        <w:pStyle w:val="Heading2"/>
-      </w:pPr>
       <w:bookmarkStart w:id="12" w:name="_Toc535953476"/>
       <w:r>
         <w:t>Requisitos de información</w:t>
       </w:r>
       <w:bookmarkEnd w:id="12"/>
     </w:p>
-    <w:p>
-      <w:r>
-        <w:t>/*</w:t>
-      </w:r>
-    </w:p>
-    <w:p>
-      <w:r>
-        <w:t xml:space="preserve">Los requisitos de </w:t>
-      </w:r>
-      <w:r>
-        <w:t>información</w:t>
-      </w:r>
-      <w:r>
-        <w:t xml:space="preserve"> describen la </w:t>
-      </w:r>
-      <w:r>
-        <w:t>información</w:t>
-      </w:r>
-      <w:r>
-        <w:t xml:space="preserve"> que queremos almacenar</w:t>
-      </w:r>
-    </w:p>
-    <w:p>
-      <w:r>
-        <w:t>*/</w:t>
-      </w:r>
-    </w:p>
-    <w:p>
-      <w:r>
-        <w:t xml:space="preserve">Pasemos a los requisitos de </w:t>
-      </w:r>
-      <w:r>
-        <w:t>información</w:t>
-      </w:r>
-      <w:r>
-        <w:t xml:space="preserve">, </w:t>
-      </w:r>
-      <w:r>
-        <w:t>aquí</w:t>
-      </w:r>
-      <w:r>
-        <w:t xml:space="preserve"> describimos la </w:t>
-      </w:r>
-      <w:r>
-        <w:t>información</w:t>
-      </w:r>
-      <w:r>
-        <w:t xml:space="preserve"> que queremos almacenar.</w:t>
-      </w:r>
-    </w:p>
+    <w:p/>
     <w:tbl>
       <w:tblPr>
         <w:tblStyle w:val="TableGrid"/>
@@ -1886,8 +2086,16 @@
             <w:tcW w:w="5663" w:type="dxa"/>
           </w:tcPr>
           <w:p>
-            <w:r>
-              <w:t>Usuarios</w:t>
+            <w:pPr>
+              <w:rPr>
+                <w:color w:val="00B050"/>
+              </w:rPr>
+            </w:pPr>
+            <w:r>
+              <w:rPr>
+                <w:color w:val="00B050"/>
+              </w:rPr>
+              <w:t>Monstruo</w:t>
             </w:r>
           </w:p>
         </w:tc>
@@ -1900,7 +2108,10 @@
           </w:tcPr>
           <w:p>
             <w:r>
-              <w:t>Quiero disponer de la siguiente información sobre los usuarios</w:t>
+              <w:t>Quiero disponer de la siguient</w:t>
+            </w:r>
+            <w:r>
+              <w:t>e información sobre los monstruos</w:t>
             </w:r>
           </w:p>
         </w:tc>
@@ -1913,22 +2124,64 @@
           </w:tcPr>
           <w:p>
             <w:r>
-              <w:t>Un alias o nombre</w:t>
+              <w:t xml:space="preserve">A que </w:t>
+            </w:r>
+            <w:r>
+              <w:rPr>
+                <w:color w:val="00B050"/>
+              </w:rPr>
+              <w:t xml:space="preserve">Especie </w:t>
+            </w:r>
+            <w:r>
+              <w:t>pertenece</w:t>
             </w:r>
           </w:p>
           <w:p>
             <w:r>
-              <w:t>Una contraseña</w:t>
+              <w:t xml:space="preserve">Su </w:t>
+            </w:r>
+            <w:r>
+              <w:rPr>
+                <w:color w:val="5B9BD5" w:themeColor="accent1"/>
+              </w:rPr>
+              <w:t xml:space="preserve">tamaño </w:t>
+            </w:r>
+            <w:r>
+              <w:t>en metros</w:t>
             </w:r>
           </w:p>
           <w:p>
             <w:r>
-              <w:t>Sus permisos</w:t>
+              <w:t xml:space="preserve">Un </w:t>
+            </w:r>
+            <w:r>
+              <w:rPr>
+                <w:color w:val="5B9BD5" w:themeColor="accent1"/>
+              </w:rPr>
+              <w:t xml:space="preserve">rango </w:t>
+            </w:r>
+            <w:r>
+              <w:t>que determina su nivel de peligrosidad</w:t>
             </w:r>
           </w:p>
           <w:p>
             <w:r>
-              <w:t>Sus programaciones</w:t>
+              <w:t xml:space="preserve">Si es un tipo especial de </w:t>
+            </w:r>
+            <w:r>
+              <w:rPr>
+                <w:color w:val="00B050"/>
+              </w:rPr>
+              <w:t xml:space="preserve">Monstruo </w:t>
+            </w:r>
+            <w:r>
+              <w:t xml:space="preserve">llamado </w:t>
+            </w:r>
+            <w:r>
+              <w:rPr>
+                <w:color w:val="5B9BD5" w:themeColor="accent1"/>
+              </w:rPr>
+              <w:t>curtido</w:t>
             </w:r>
           </w:p>
         </w:tc>
@@ -1950,7 +2203,10 @@
           </w:tcPr>
           <w:p>
             <w:r>
-              <w:t>Dispositivos</w:t>
+              <w:rPr>
+                <w:color w:val="00B050"/>
+              </w:rPr>
+              <w:t>Especie</w:t>
             </w:r>
           </w:p>
         </w:tc>
@@ -1963,7 +2219,10 @@
           </w:tcPr>
           <w:p>
             <w:r>
-              <w:t>Quiero disponer de la siguiente información sobre los dispositivos</w:t>
+              <w:t xml:space="preserve">Quiero disponer de la siguiente </w:t>
+            </w:r>
+            <w:r>
+              <w:t>información sobre las especies de monstruos</w:t>
             </w:r>
           </w:p>
         </w:tc>
@@ -1976,56 +2235,56 @@
           </w:tcPr>
           <w:p>
             <w:r>
-              <w:t>Un nombre</w:t>
+              <w:t xml:space="preserve">El </w:t>
+            </w:r>
+            <w:r>
+              <w:rPr>
+                <w:color w:val="5B9BD5" w:themeColor="accent1"/>
+              </w:rPr>
+              <w:t xml:space="preserve">nombre </w:t>
+            </w:r>
+            <w:r>
+              <w:t xml:space="preserve">de la </w:t>
+            </w:r>
+            <w:r>
+              <w:rPr>
+                <w:color w:val="00B050"/>
+              </w:rPr>
+              <w:t>Especie</w:t>
             </w:r>
           </w:p>
           <w:p>
             <w:r>
-              <w:t>Tipo de dispositivo: Iluminación, regulable, programable. (Pueden existir dispositivos que sean lumínicos, regulables y programables)</w:t>
+              <w:t xml:space="preserve">A qué </w:t>
+            </w:r>
+            <w:r>
+              <w:rPr>
+                <w:color w:val="5B9BD5" w:themeColor="accent1"/>
+              </w:rPr>
+              <w:t xml:space="preserve">familia </w:t>
+            </w:r>
+            <w:r>
+              <w:t>pertenece</w:t>
             </w:r>
           </w:p>
           <w:p>
             <w:r>
-              <w:t>Su estado (encendido o apagado)</w:t>
-            </w:r>
-          </w:p>
-          <w:p>
-            <w:r>
-              <w:t>Potencia de funcionamiento ([0-100] %)</w:t>
-            </w:r>
-          </w:p>
-          <w:p>
-            <w:r>
-              <w:t>Si es programable, qué programa está usando (ej. Aire acondicionado en modo calor)</w:t>
-            </w:r>
-          </w:p>
-          <w:p>
-            <w:r>
-              <w:t>Un historial de funcionamiento:</w:t>
-            </w:r>
-          </w:p>
-          <w:p>
-            <w:pPr>
-              <w:ind w:left="708"/>
-            </w:pPr>
-            <w:r>
-              <w:t>Número de veces encendido / apagado</w:t>
-            </w:r>
-          </w:p>
-          <w:p>
-            <w:pPr>
-              <w:ind w:left="708"/>
-            </w:pPr>
-            <w:r>
-              <w:t>Tiempo total de funcionamiento</w:t>
-            </w:r>
-          </w:p>
-          <w:p>
-            <w:pPr>
-              <w:ind w:left="708"/>
-            </w:pPr>
-            <w:r>
-              <w:t>Programaciones sobre ese dispositivo</w:t>
+              <w:t xml:space="preserve">Una </w:t>
+            </w:r>
+            <w:r>
+              <w:rPr>
+                <w:color w:val="5B9BD5" w:themeColor="accent1"/>
+              </w:rPr>
+              <w:t xml:space="preserve">nota </w:t>
+            </w:r>
+            <w:r>
+              <w:t xml:space="preserve">que describa brevemente a la </w:t>
+            </w:r>
+            <w:r>
+              <w:rPr>
+                <w:color w:val="00B050"/>
+              </w:rPr>
+              <w:t>Especie</w:t>
             </w:r>
           </w:p>
         </w:tc>
@@ -2094,6 +2353,7 @@
     </w:p>
     <w:p>
       <w:r>
+        <w:lastRenderedPageBreak/>
         <w:t>*/</w:t>
       </w:r>
     </w:p>
@@ -2128,165 +2388,160 @@
     </w:p>
     <w:p>
       <w:r>
+        <w:t>Si el administrador elimina a un usuario, sus programaciones también se eliminan</w:t>
+      </w:r>
+    </w:p>
+    <w:p/>
+    <w:p>
+      <w:pPr>
+        <w:pStyle w:val="Heading2"/>
+      </w:pPr>
+      <w:bookmarkStart w:id="14" w:name="_Toc535953478"/>
+      <w:r>
+        <w:t>Requisitos funcionales</w:t>
+      </w:r>
+      <w:bookmarkEnd w:id="14"/>
+    </w:p>
+    <w:p>
+      <w:r>
+        <w:t>/*</w:t>
+      </w:r>
+    </w:p>
+    <w:p>
+      <w:r>
+        <w:t>Son aquellos requisitos que detallan lo que puede hacer el sistema con los datos almacenados</w:t>
+      </w:r>
+    </w:p>
+    <w:p>
+      <w:r>
+        <w:t>*/</w:t>
+      </w:r>
+    </w:p>
+    <w:p>
+      <w:r>
+        <w:t>RF-01: Instrucción encender</w:t>
+      </w:r>
+    </w:p>
+    <w:p>
+      <w:r>
+        <w:t>Como usuario, quiero poner en marcha los dispositivos.</w:t>
+      </w:r>
+    </w:p>
+    <w:p>
+      <w:r>
+        <w:t>RF-02: Instrucción encender a una hora concreta</w:t>
+      </w:r>
+    </w:p>
+    <w:p>
+      <w:r>
+        <w:t>Como usuario, quiero poner en marcha los dispositivos a una hora concreta</w:t>
+      </w:r>
+    </w:p>
+    <w:p>
+      <w:r>
+        <w:t>RF-03: Instrucción encender durante un tiempo determinado</w:t>
+      </w:r>
+    </w:p>
+    <w:p>
+      <w:r>
+        <w:t>Como usuario, quiero poner en marcha los dispositivos durante un tiempo concreto</w:t>
+      </w:r>
+    </w:p>
+    <w:p>
+      <w:pPr>
+        <w:pStyle w:val="Heading2"/>
+      </w:pPr>
+      <w:bookmarkStart w:id="15" w:name="_Toc535953479"/>
+      <w:r>
+        <w:t>Requisitos no funcionales</w:t>
+      </w:r>
+      <w:bookmarkEnd w:id="15"/>
+    </w:p>
+    <w:p>
+      <w:r>
+        <w:t>/*</w:t>
+      </w:r>
+    </w:p>
+    <w:p>
+      <w:r>
+        <w:t>// TODO</w:t>
+      </w:r>
+    </w:p>
+    <w:p>
+      <w:r>
+        <w:t>*/</w:t>
+      </w:r>
+    </w:p>
+    <w:p>
+      <w:pPr>
+        <w:pStyle w:val="Heading1"/>
+      </w:pPr>
+      <w:bookmarkStart w:id="16" w:name="_Toc535953480"/>
+      <w:r>
+        <w:t>Modelo Entidad Relación</w:t>
+      </w:r>
+      <w:bookmarkEnd w:id="16"/>
+    </w:p>
+    <w:p>
+      <w:r>
+        <w:t>/*</w:t>
+      </w:r>
+    </w:p>
+    <w:p>
+      <w:r>
+        <w:t>MER</w:t>
+      </w:r>
+    </w:p>
+    <w:p>
+      <w:r>
+        <w:t>*/</w:t>
+      </w:r>
+    </w:p>
+    <w:p>
+      <w:pPr>
+        <w:pStyle w:val="Heading1"/>
+      </w:pPr>
+      <w:bookmarkStart w:id="17" w:name="_Toc535953481"/>
+      <w:r>
+        <w:t>Modelo Relacional</w:t>
+      </w:r>
+      <w:bookmarkEnd w:id="17"/>
+    </w:p>
+    <w:p>
+      <w:r>
+        <w:t>/*</w:t>
+      </w:r>
+    </w:p>
+    <w:p>
+      <w:r>
+        <w:t>MR</w:t>
+      </w:r>
+    </w:p>
+    <w:p>
+      <w:r>
+        <w:t>*/</w:t>
+      </w:r>
+    </w:p>
+    <w:p>
+      <w:pPr>
+        <w:pStyle w:val="Heading1"/>
+      </w:pPr>
+      <w:bookmarkStart w:id="18" w:name="_Toc535953482"/>
+      <w:r>
+        <w:t>Modelo Tecnológico</w:t>
+      </w:r>
+      <w:bookmarkEnd w:id="18"/>
+    </w:p>
+    <w:p>
+      <w:r>
+        <w:t>/*</w:t>
+      </w:r>
+    </w:p>
+    <w:p>
+      <w:r>
         <w:lastRenderedPageBreak/>
-        <w:t>Si el administrador elimina a un usuario, sus programaciones también se eliminan</w:t>
-      </w:r>
-    </w:p>
-    <w:p/>
-    <w:p>
-      <w:pPr>
-        <w:pStyle w:val="Heading2"/>
-      </w:pPr>
-      <w:bookmarkStart w:id="14" w:name="_Toc535953478"/>
-      <w:r>
-        <w:t>Requisitos funcionales</w:t>
-      </w:r>
-      <w:bookmarkEnd w:id="14"/>
-    </w:p>
-    <w:p>
-      <w:r>
-        <w:t>/*</w:t>
-      </w:r>
-    </w:p>
-    <w:p>
-      <w:r>
-        <w:t>Son aquellos requisitos que detallan lo que puede hacer el sistema con los datos almacenados</w:t>
-      </w:r>
-    </w:p>
-    <w:p>
-      <w:r>
-        <w:t>*/</w:t>
-      </w:r>
-    </w:p>
-    <w:p>
-      <w:r>
-        <w:t>RF-01: Instrucción encender</w:t>
-      </w:r>
-    </w:p>
-    <w:p>
-      <w:r>
-        <w:t>Como usuario, quiero poner en marcha los dispositivos.</w:t>
-      </w:r>
-    </w:p>
-    <w:p>
-      <w:r>
-        <w:t>RF-02: Instrucción encender a una hora concreta</w:t>
-      </w:r>
-    </w:p>
-    <w:p>
-      <w:r>
-        <w:t>Como usuario, quiero poner en marcha los dispositivos a una hora concreta</w:t>
-      </w:r>
-    </w:p>
-    <w:p>
-      <w:r>
-        <w:t>RF-03: Instrucción encender durante un tiempo determinado</w:t>
-      </w:r>
-    </w:p>
-    <w:p>
-      <w:r>
-        <w:t>Como usuario, quiero poner en marcha los dispositivos durante un tiempo concreto</w:t>
-      </w:r>
-    </w:p>
-    <w:p>
-      <w:pPr>
-        <w:pStyle w:val="Heading2"/>
-      </w:pPr>
-      <w:bookmarkStart w:id="15" w:name="_Toc535953479"/>
-      <w:r>
-        <w:t>Requisitos no funcionales</w:t>
-      </w:r>
-      <w:bookmarkEnd w:id="15"/>
-    </w:p>
-    <w:p>
-      <w:r>
-        <w:t>/*</w:t>
-      </w:r>
-    </w:p>
-    <w:p>
-      <w:r>
-        <w:t>// TODO</w:t>
-      </w:r>
-    </w:p>
-    <w:p>
-      <w:r>
-        <w:t>*/</w:t>
-      </w:r>
-    </w:p>
-    <w:p>
-      <w:pPr>
-        <w:pStyle w:val="Heading1"/>
-      </w:pPr>
-      <w:bookmarkStart w:id="16" w:name="_Toc535953480"/>
-      <w:r>
-        <w:t>Modelo Entidad Relación</w:t>
-      </w:r>
-      <w:bookmarkEnd w:id="16"/>
-    </w:p>
-    <w:p>
-      <w:r>
-        <w:t>/*</w:t>
-      </w:r>
-    </w:p>
-    <w:p>
-      <w:r>
-        <w:t>MER</w:t>
-      </w:r>
-    </w:p>
-    <w:p>
-      <w:r>
-        <w:t>*/</w:t>
-      </w:r>
-    </w:p>
-    <w:p>
-      <w:pPr>
-        <w:pStyle w:val="Heading1"/>
-      </w:pPr>
-      <w:bookmarkStart w:id="17" w:name="_Toc535953481"/>
-      <w:r>
-        <w:t>Modelo Relacional</w:t>
-      </w:r>
-      <w:bookmarkEnd w:id="17"/>
-    </w:p>
-    <w:p>
-      <w:r>
-        <w:t>/*</w:t>
-      </w:r>
-    </w:p>
-    <w:p>
-      <w:r>
-        <w:t>MR</w:t>
-      </w:r>
-    </w:p>
-    <w:p>
-      <w:r>
-        <w:t>*/</w:t>
-      </w:r>
-    </w:p>
-    <w:p>
-      <w:pPr>
-        <w:pStyle w:val="Heading1"/>
-      </w:pPr>
-      <w:bookmarkStart w:id="18" w:name="_Toc535953482"/>
-      <w:r>
-        <w:t>Modelo Tecnológico</w:t>
-      </w:r>
-      <w:bookmarkEnd w:id="18"/>
-    </w:p>
-    <w:p>
-      <w:r>
-        <w:t>/*</w:t>
-      </w:r>
-    </w:p>
-    <w:p>
-      <w:r>
-        <w:t>.</w:t>
-      </w:r>
-      <w:proofErr w:type="spellStart"/>
-      <w:r>
-        <w:t>sql</w:t>
-      </w:r>
-      <w:proofErr w:type="spellEnd"/>
+        <w:t>.sql</w:t>
+      </w:r>
     </w:p>
     <w:p>
       <w:r>
@@ -2366,7 +2621,7 @@
           <w:rPr>
             <w:noProof/>
           </w:rPr>
-          <w:t>3</w:t>
+          <w:t>6</w:t>
         </w:r>
         <w:r>
           <w:rPr>
@@ -3442,6 +3697,29 @@
       <w:szCs w:val="26"/>
     </w:rPr>
   </w:style>
+  <w:style w:type="paragraph" w:styleId="Heading3">
+    <w:name w:val="heading 3"/>
+    <w:basedOn w:val="Normal"/>
+    <w:next w:val="Normal"/>
+    <w:link w:val="Heading3Char"/>
+    <w:uiPriority w:val="9"/>
+    <w:semiHidden/>
+    <w:unhideWhenUsed/>
+    <w:qFormat/>
+    <w:rsid w:val="00DE126B"/>
+    <w:pPr>
+      <w:keepNext/>
+      <w:keepLines/>
+      <w:spacing w:before="40" w:after="0"/>
+      <w:outlineLvl w:val="2"/>
+    </w:pPr>
+    <w:rPr>
+      <w:rFonts w:asciiTheme="majorHAnsi" w:eastAsiaTheme="majorEastAsia" w:hAnsiTheme="majorHAnsi" w:cstheme="majorBidi"/>
+      <w:color w:val="1F4D78" w:themeColor="accent1" w:themeShade="7F"/>
+      <w:sz w:val="24"/>
+      <w:szCs w:val="24"/>
+    </w:rPr>
+  </w:style>
   <w:style w:type="character" w:default="1" w:styleId="DefaultParagraphFont">
     <w:name w:val="Default Paragraph Font"/>
     <w:uiPriority w:val="1"/>
@@ -3632,6 +3910,20 @@
         <w:insideV w:val="single" w:sz="4" w:space="0" w:color="auto"/>
       </w:tblBorders>
     </w:tblPr>
+  </w:style>
+  <w:style w:type="character" w:customStyle="1" w:styleId="Heading3Char">
+    <w:name w:val="Heading 3 Char"/>
+    <w:basedOn w:val="DefaultParagraphFont"/>
+    <w:link w:val="Heading3"/>
+    <w:uiPriority w:val="9"/>
+    <w:semiHidden/>
+    <w:rsid w:val="00DE126B"/>
+    <w:rPr>
+      <w:rFonts w:asciiTheme="majorHAnsi" w:eastAsiaTheme="majorEastAsia" w:hAnsiTheme="majorHAnsi" w:cstheme="majorBidi"/>
+      <w:color w:val="1F4D78" w:themeColor="accent1" w:themeShade="7F"/>
+      <w:sz w:val="24"/>
+      <w:szCs w:val="24"/>
+    </w:rPr>
   </w:style>
 </w:styles>
 </file>
@@ -3902,7 +4194,7 @@
 </file>
 
 <file path=customXml/itemProps1.xml><?xml version="1.0" encoding="utf-8"?>
-<ds:datastoreItem xmlns:ds="http://schemas.openxmlformats.org/officeDocument/2006/customXml" ds:itemID="{86087680-07D0-4861-87D5-A188D11EA591}">
+<ds:datastoreItem xmlns:ds="http://schemas.openxmlformats.org/officeDocument/2006/customXml" ds:itemID="{CF3D78F4-7463-4D48-B493-9F34FF5F306A}">
   <ds:schemaRefs>
     <ds:schemaRef ds:uri="http://schemas.openxmlformats.org/officeDocument/2006/bibliography"/>
   </ds:schemaRefs>

</xml_diff>